<commit_message>
Atualizado Diagrama de Caso de Uso
</commit_message>
<xml_diff>
--- a/Arquitetura do Sistema de aluguel de Quadras.docx
+++ b/Arquitetura do Sistema de aluguel de Quadras.docx
@@ -1132,10 +1132,10 @@
           <w:noProof/>
         </w:rPr>
         <w:drawing>
-          <wp:inline distT="0" distB="0" distL="0" distR="0" wp14:anchorId="44C9F7F3" wp14:editId="43B11ECD">
-            <wp:extent cx="5560173" cy="4371340"/>
-            <wp:effectExtent l="19050" t="19050" r="21590" b="10160"/>
-            <wp:docPr id="9" name="Imagem 9"/>
+          <wp:inline distT="0" distB="0" distL="0" distR="0" wp14:anchorId="5403B5C4" wp14:editId="74162B15">
+            <wp:extent cx="5760085" cy="3397250"/>
+            <wp:effectExtent l="0" t="0" r="0" b="0"/>
+            <wp:docPr id="5" name="Imagem 5"/>
             <wp:cNvGraphicFramePr>
               <a:graphicFrameLocks xmlns:a="http://schemas.openxmlformats.org/drawingml/2006/main" noChangeAspect="1"/>
             </wp:cNvGraphicFramePr>
@@ -1143,12 +1143,12 @@
               <a:graphicData uri="http://schemas.openxmlformats.org/drawingml/2006/picture">
                 <pic:pic xmlns:pic="http://schemas.openxmlformats.org/drawingml/2006/picture">
                   <pic:nvPicPr>
-                    <pic:cNvPr id="0" name="Picture 10"/>
+                    <pic:cNvPr id="0" name="Picture 3"/>
                     <pic:cNvPicPr>
                       <a:picLocks noChangeAspect="1" noChangeArrowheads="1"/>
                     </pic:cNvPicPr>
                   </pic:nvPicPr>
-                  <pic:blipFill rotWithShape="1">
+                  <pic:blipFill>
                     <a:blip r:embed="rId6">
                       <a:extLst>
                         <a:ext uri="{28A0092B-C50C-407E-A947-70E740481C1C}">
@@ -1156,28 +1156,23 @@
                         </a:ext>
                       </a:extLst>
                     </a:blip>
-                    <a:srcRect b="4547"/>
-                    <a:stretch/>
+                    <a:srcRect/>
+                    <a:stretch>
+                      <a:fillRect/>
+                    </a:stretch>
                   </pic:blipFill>
                   <pic:spPr bwMode="auto">
                     <a:xfrm>
                       <a:off x="0" y="0"/>
-                      <a:ext cx="5598185" cy="4401224"/>
+                      <a:ext cx="5760085" cy="3397250"/>
                     </a:xfrm>
                     <a:prstGeom prst="rect">
                       <a:avLst/>
                     </a:prstGeom>
                     <a:noFill/>
-                    <a:ln w="9525">
-                      <a:solidFill>
-                        <a:schemeClr val="tx1"/>
-                      </a:solidFill>
+                    <a:ln>
+                      <a:noFill/>
                     </a:ln>
-                    <a:extLst>
-                      <a:ext uri="{53640926-AAD7-44D8-BBD7-CCE9431645EC}">
-                        <a14:shadowObscured xmlns:a14="http://schemas.microsoft.com/office/drawing/2010/main"/>
-                      </a:ext>
-                    </a:extLst>
                   </pic:spPr>
                 </pic:pic>
               </a:graphicData>
@@ -1251,6 +1246,16 @@
         </w:rPr>
         <w:t>HAYDEN, Mikael.</w:t>
       </w:r>
+    </w:p>
+    <w:p>
+      <w:pPr>
+        <w:jc w:val="left"/>
+      </w:pPr>
+    </w:p>
+    <w:p>
+      <w:pPr>
+        <w:jc w:val="left"/>
+      </w:pPr>
     </w:p>
     <w:p>
       <w:pPr>
@@ -3049,7 +3054,14 @@
           <w:rFonts w:cs="Arial"/>
           <w:szCs w:val="24"/>
         </w:rPr>
-        <w:t xml:space="preserve">12 </w:t>
+        <w:t xml:space="preserve"> </w:t>
+      </w:r>
+      <w:r>
+        <w:rPr>
+          <w:rFonts w:cs="Arial"/>
+          <w:szCs w:val="24"/>
+        </w:rPr>
+        <w:t>12</w:t>
       </w:r>
       <w:r>
         <w:rPr>
@@ -3192,14 +3204,21 @@
           <w:rFonts w:cs="Arial"/>
           <w:szCs w:val="24"/>
         </w:rPr>
-        <w:t>Figura:</w:t>
-      </w:r>
-      <w:r>
-        <w:rPr>
-          <w:rFonts w:cs="Arial"/>
-          <w:szCs w:val="24"/>
-        </w:rPr>
-        <w:t xml:space="preserve"> 13</w:t>
+        <w:t>Figura</w:t>
+      </w:r>
+      <w:r>
+        <w:rPr>
+          <w:rFonts w:cs="Arial"/>
+          <w:szCs w:val="24"/>
+        </w:rPr>
+        <w:t>13</w:t>
+      </w:r>
+      <w:r>
+        <w:rPr>
+          <w:rFonts w:cs="Arial"/>
+          <w:szCs w:val="24"/>
+        </w:rPr>
+        <w:t>:</w:t>
       </w:r>
       <w:r>
         <w:rPr>
@@ -6607,91 +6626,91 @@
       </w:pPr>
     </w:lvl>
   </w:abstractNum>
-  <w:num w:numId="1">
+  <w:num w:numId="1" w16cid:durableId="314919401">
     <w:abstractNumId w:val="27"/>
   </w:num>
-  <w:num w:numId="2">
+  <w:num w:numId="2" w16cid:durableId="838958394">
     <w:abstractNumId w:val="20"/>
   </w:num>
-  <w:num w:numId="3">
+  <w:num w:numId="3" w16cid:durableId="1122262867">
     <w:abstractNumId w:val="26"/>
   </w:num>
-  <w:num w:numId="4">
+  <w:num w:numId="4" w16cid:durableId="238446054">
     <w:abstractNumId w:val="7"/>
   </w:num>
-  <w:num w:numId="5">
+  <w:num w:numId="5" w16cid:durableId="14697283">
     <w:abstractNumId w:val="12"/>
   </w:num>
-  <w:num w:numId="6">
+  <w:num w:numId="6" w16cid:durableId="1224410127">
     <w:abstractNumId w:val="21"/>
   </w:num>
-  <w:num w:numId="7">
+  <w:num w:numId="7" w16cid:durableId="1404373585">
     <w:abstractNumId w:val="23"/>
   </w:num>
-  <w:num w:numId="8">
+  <w:num w:numId="8" w16cid:durableId="540627703">
     <w:abstractNumId w:val="17"/>
   </w:num>
-  <w:num w:numId="9">
+  <w:num w:numId="9" w16cid:durableId="1245533541">
     <w:abstractNumId w:val="14"/>
   </w:num>
-  <w:num w:numId="10">
+  <w:num w:numId="10" w16cid:durableId="807167414">
     <w:abstractNumId w:val="15"/>
   </w:num>
-  <w:num w:numId="11">
+  <w:num w:numId="11" w16cid:durableId="194586698">
     <w:abstractNumId w:val="22"/>
   </w:num>
-  <w:num w:numId="12">
+  <w:num w:numId="12" w16cid:durableId="1874532932">
     <w:abstractNumId w:val="24"/>
   </w:num>
-  <w:num w:numId="13">
+  <w:num w:numId="13" w16cid:durableId="587154374">
     <w:abstractNumId w:val="25"/>
   </w:num>
-  <w:num w:numId="14">
+  <w:num w:numId="14" w16cid:durableId="351879589">
     <w:abstractNumId w:val="9"/>
   </w:num>
-  <w:num w:numId="15">
+  <w:num w:numId="15" w16cid:durableId="323437719">
     <w:abstractNumId w:val="11"/>
   </w:num>
-  <w:num w:numId="16">
+  <w:num w:numId="16" w16cid:durableId="1270312213">
     <w:abstractNumId w:val="5"/>
   </w:num>
-  <w:num w:numId="17">
+  <w:num w:numId="17" w16cid:durableId="1182861757">
     <w:abstractNumId w:val="3"/>
   </w:num>
-  <w:num w:numId="18">
+  <w:num w:numId="18" w16cid:durableId="1504658980">
     <w:abstractNumId w:val="6"/>
   </w:num>
-  <w:num w:numId="19">
+  <w:num w:numId="19" w16cid:durableId="1248269844">
     <w:abstractNumId w:val="16"/>
   </w:num>
-  <w:num w:numId="20">
+  <w:num w:numId="20" w16cid:durableId="2011371203">
     <w:abstractNumId w:val="2"/>
   </w:num>
-  <w:num w:numId="21">
+  <w:num w:numId="21" w16cid:durableId="1867790537">
     <w:abstractNumId w:val="19"/>
   </w:num>
-  <w:num w:numId="22">
+  <w:num w:numId="22" w16cid:durableId="812522040">
     <w:abstractNumId w:val="18"/>
   </w:num>
-  <w:num w:numId="23">
+  <w:num w:numId="23" w16cid:durableId="678970217">
     <w:abstractNumId w:val="0"/>
   </w:num>
-  <w:num w:numId="24">
+  <w:num w:numId="24" w16cid:durableId="1924024949">
     <w:abstractNumId w:val="10"/>
   </w:num>
-  <w:num w:numId="25">
+  <w:num w:numId="25" w16cid:durableId="1487094053">
     <w:abstractNumId w:val="1"/>
   </w:num>
-  <w:num w:numId="26">
+  <w:num w:numId="26" w16cid:durableId="1367564817">
     <w:abstractNumId w:val="4"/>
   </w:num>
-  <w:num w:numId="27">
+  <w:num w:numId="27" w16cid:durableId="940842852">
     <w:abstractNumId w:val="8"/>
   </w:num>
-  <w:num w:numId="28">
+  <w:num w:numId="28" w16cid:durableId="2010137870">
     <w:abstractNumId w:val="28"/>
   </w:num>
-  <w:num w:numId="29">
+  <w:num w:numId="29" w16cid:durableId="779254078">
     <w:abstractNumId w:val="13"/>
   </w:num>
 </w:numbering>

</xml_diff>

<commit_message>
Update 2 arquitetura de software
</commit_message>
<xml_diff>
--- a/Arquitetura do Sistema de aluguel de Quadras.docx
+++ b/Arquitetura do Sistema de aluguel de Quadras.docx
@@ -1032,8 +1032,6 @@
         </w:rPr>
         <w:t>Diagrama de implantação</w:t>
       </w:r>
-      <w:bookmarkStart w:id="0" w:name="_GoBack"/>
-      <w:bookmarkEnd w:id="0"/>
     </w:p>
     <w:p>
       <w:pPr>
@@ -1290,10 +1288,7 @@
         <w:ind w:left="1068" w:firstLine="0"/>
       </w:pPr>
       <w:r>
-        <w:t>1.2</w:t>
-      </w:r>
-      <w:r>
-        <w:t xml:space="preserve">. </w:t>
+        <w:t xml:space="preserve">1.2. </w:t>
       </w:r>
       <w:r>
         <w:t>Diagrama</w:t>
@@ -2196,7 +2191,7 @@
           <w:rFonts w:cs="Arial"/>
           <w:szCs w:val="24"/>
         </w:rPr>
-        <w:t>sequência 7</w:t>
+        <w:t>sequência 6</w:t>
       </w:r>
       <w:r>
         <w:rPr>
@@ -2614,10 +2609,7 @@
       </w:pPr>
       <w:r>
         <w:lastRenderedPageBreak/>
-        <w:t>2.2</w:t>
-      </w:r>
-      <w:r>
-        <w:t xml:space="preserve">. </w:t>
+        <w:t xml:space="preserve">2.2. </w:t>
       </w:r>
       <w:r>
         <w:t xml:space="preserve">Diagrama de </w:t>
@@ -3282,10 +3274,7 @@
         <w:pStyle w:val="Ttulo2"/>
       </w:pPr>
       <w:r>
-        <w:t>2.4</w:t>
-      </w:r>
-      <w:r>
-        <w:t xml:space="preserve">. </w:t>
+        <w:t xml:space="preserve">2.4. </w:t>
       </w:r>
       <w:r>
         <w:t xml:space="preserve">Diagrama de </w:t>
@@ -3300,10 +3289,7 @@
         <w:pStyle w:val="Ttulo2"/>
       </w:pPr>
       <w:r>
-        <w:t>2.5</w:t>
-      </w:r>
-      <w:r>
-        <w:t xml:space="preserve">. </w:t>
+        <w:t xml:space="preserve">2.5. </w:t>
       </w:r>
       <w:r>
         <w:t xml:space="preserve">Diagrama de </w:t>
@@ -3428,6 +3414,80 @@
     </w:p>
     <w:p>
       <w:pPr>
+        <w:pStyle w:val="PargrafodaLista"/>
+        <w:spacing w:after="0"/>
+        <w:ind w:left="0"/>
+        <w:jc w:val="center"/>
+        <w:rPr>
+          <w:rFonts w:cs="Arial"/>
+          <w:szCs w:val="24"/>
+        </w:rPr>
+      </w:pPr>
+      <w:r>
+        <w:rPr>
+          <w:rFonts w:cs="Arial"/>
+          <w:szCs w:val="24"/>
+        </w:rPr>
+        <w:t>Figura</w:t>
+      </w:r>
+      <w:r>
+        <w:rPr>
+          <w:rFonts w:cs="Arial"/>
+          <w:szCs w:val="24"/>
+        </w:rPr>
+        <w:t>14</w:t>
+      </w:r>
+      <w:r>
+        <w:rPr>
+          <w:rFonts w:cs="Arial"/>
+          <w:szCs w:val="24"/>
+        </w:rPr>
+        <w:t>:</w:t>
+      </w:r>
+      <w:r>
+        <w:rPr>
+          <w:rFonts w:cs="Arial"/>
+          <w:szCs w:val="24"/>
+        </w:rPr>
+        <w:t xml:space="preserve"> Diagrama de </w:t>
+      </w:r>
+      <w:r>
+        <w:rPr>
+          <w:rFonts w:cs="Arial"/>
+          <w:szCs w:val="24"/>
+        </w:rPr>
+        <w:t>componentes.</w:t>
+      </w:r>
+    </w:p>
+    <w:p>
+      <w:pPr>
+        <w:pStyle w:val="PargrafodaLista"/>
+        <w:spacing w:after="0"/>
+        <w:ind w:left="0"/>
+        <w:jc w:val="center"/>
+        <w:rPr>
+          <w:rFonts w:cs="Arial"/>
+          <w:szCs w:val="24"/>
+        </w:rPr>
+      </w:pPr>
+      <w:r>
+        <w:rPr>
+          <w:rFonts w:cs="Arial"/>
+          <w:szCs w:val="24"/>
+        </w:rPr>
+        <w:t xml:space="preserve">Fonte: </w:t>
+      </w:r>
+      <w:r>
+        <w:rPr>
+          <w:rFonts w:cs="Arial"/>
+          <w:szCs w:val="24"/>
+        </w:rPr>
+        <w:t>RABELO, Antony.</w:t>
+      </w:r>
+    </w:p>
+    <w:p/>
+    <w:p>
+      <w:pPr>
         <w:rPr>
           <w:lang w:eastAsia="pt-BR"/>
         </w:rPr>
@@ -3438,10 +3498,7 @@
         <w:pStyle w:val="Ttulo1"/>
       </w:pPr>
       <w:r>
-        <w:t>4</w:t>
-      </w:r>
-      <w:r>
-        <w:t xml:space="preserve">. </w:t>
+        <w:t xml:space="preserve">4. </w:t>
       </w:r>
       <w:r>
         <w:t>VISÃO DE PROCESSOS</w:t>
@@ -3498,6 +3555,146 @@
       </w:r>
     </w:p>
     <w:p>
+      <w:r>
+        <w:rPr>
+          <w:b/>
+          <w:bCs/>
+          <w:noProof/>
+        </w:rPr>
+        <w:drawing>
+          <wp:inline distT="0" distB="0" distL="0" distR="0" wp14:anchorId="349B3ED0" wp14:editId="319A086F">
+            <wp:extent cx="5760085" cy="979319"/>
+            <wp:effectExtent l="0" t="0" r="0" b="0"/>
+            <wp:docPr id="36" name="Imagem 36" descr="C:\Users\jonas\Desktop\Engenharia de Software periodo 3\ES1\DImplantação.png"/>
+            <wp:cNvGraphicFramePr>
+              <a:graphicFrameLocks xmlns:a="http://schemas.openxmlformats.org/drawingml/2006/main" noChangeAspect="1"/>
+            </wp:cNvGraphicFramePr>
+            <a:graphic xmlns:a="http://schemas.openxmlformats.org/drawingml/2006/main">
+              <a:graphicData uri="http://schemas.openxmlformats.org/drawingml/2006/picture">
+                <pic:pic xmlns:pic="http://schemas.openxmlformats.org/drawingml/2006/picture">
+                  <pic:nvPicPr>
+                    <pic:cNvPr id="0" name="Picture 1" descr="C:\Users\jonas\Desktop\Engenharia de Software periodo 3\ES1\DImplantação.png"/>
+                    <pic:cNvPicPr>
+                      <a:picLocks noChangeAspect="1" noChangeArrowheads="1"/>
+                    </pic:cNvPicPr>
+                  </pic:nvPicPr>
+                  <pic:blipFill>
+                    <a:blip r:embed="rId19">
+                      <a:extLst>
+                        <a:ext uri="{28A0092B-C50C-407E-A947-70E740481C1C}">
+                          <a14:useLocalDpi xmlns:a14="http://schemas.microsoft.com/office/drawing/2010/main" val="0"/>
+                        </a:ext>
+                      </a:extLst>
+                    </a:blip>
+                    <a:srcRect/>
+                    <a:stretch>
+                      <a:fillRect/>
+                    </a:stretch>
+                  </pic:blipFill>
+                  <pic:spPr bwMode="auto">
+                    <a:xfrm>
+                      <a:off x="0" y="0"/>
+                      <a:ext cx="5760085" cy="979319"/>
+                    </a:xfrm>
+                    <a:prstGeom prst="rect">
+                      <a:avLst/>
+                    </a:prstGeom>
+                    <a:noFill/>
+                    <a:ln>
+                      <a:noFill/>
+                    </a:ln>
+                  </pic:spPr>
+                </pic:pic>
+              </a:graphicData>
+            </a:graphic>
+          </wp:inline>
+        </w:drawing>
+      </w:r>
+    </w:p>
+    <w:p>
+      <w:pPr>
+        <w:pStyle w:val="PargrafodaLista"/>
+        <w:spacing w:after="0"/>
+        <w:ind w:left="0"/>
+        <w:jc w:val="center"/>
+        <w:rPr>
+          <w:rFonts w:cs="Arial"/>
+          <w:szCs w:val="24"/>
+        </w:rPr>
+      </w:pPr>
+      <w:r>
+        <w:rPr>
+          <w:rFonts w:cs="Arial"/>
+          <w:szCs w:val="24"/>
+        </w:rPr>
+        <w:t>Figura</w:t>
+      </w:r>
+      <w:r>
+        <w:rPr>
+          <w:rFonts w:cs="Arial"/>
+          <w:szCs w:val="24"/>
+        </w:rPr>
+        <w:t>15</w:t>
+      </w:r>
+      <w:r>
+        <w:rPr>
+          <w:rFonts w:cs="Arial"/>
+          <w:szCs w:val="24"/>
+        </w:rPr>
+        <w:t>:</w:t>
+      </w:r>
+      <w:r>
+        <w:rPr>
+          <w:rFonts w:cs="Arial"/>
+          <w:szCs w:val="24"/>
+        </w:rPr>
+        <w:t xml:space="preserve"> Diagrama de </w:t>
+      </w:r>
+      <w:r>
+        <w:rPr>
+          <w:rFonts w:cs="Arial"/>
+          <w:szCs w:val="24"/>
+        </w:rPr>
+        <w:t>implantação</w:t>
+      </w:r>
+      <w:r>
+        <w:rPr>
+          <w:rFonts w:cs="Arial"/>
+          <w:szCs w:val="24"/>
+        </w:rPr>
+        <w:t>.</w:t>
+      </w:r>
+    </w:p>
+    <w:p>
+      <w:pPr>
+        <w:pStyle w:val="PargrafodaLista"/>
+        <w:spacing w:after="0"/>
+        <w:ind w:left="0"/>
+        <w:jc w:val="center"/>
+        <w:rPr>
+          <w:rFonts w:cs="Arial"/>
+          <w:szCs w:val="24"/>
+        </w:rPr>
+      </w:pPr>
+      <w:r>
+        <w:rPr>
+          <w:rFonts w:cs="Arial"/>
+          <w:szCs w:val="24"/>
+        </w:rPr>
+        <w:t xml:space="preserve">Fonte: </w:t>
+      </w:r>
+      <w:r>
+        <w:rPr>
+          <w:rFonts w:cs="Arial"/>
+          <w:szCs w:val="24"/>
+        </w:rPr>
+        <w:t>VIANA, Walter.</w:t>
+      </w:r>
+      <w:bookmarkStart w:id="0" w:name="_GoBack"/>
+      <w:bookmarkEnd w:id="0"/>
+    </w:p>
+    <w:p/>
+    <w:p>
       <w:pPr>
         <w:rPr>
           <w:lang w:eastAsia="pt-BR"/>
@@ -3509,6 +3706,7 @@
         <w:pStyle w:val="Ttulo1"/>
       </w:pPr>
       <w:r>
+        <w:lastRenderedPageBreak/>
         <w:t>6</w:t>
       </w:r>
       <w:r>
@@ -7755,7 +7953,7 @@
 </file>
 
 <file path=customXml/itemProps1.xml><?xml version="1.0" encoding="utf-8"?>
-<ds:datastoreItem xmlns:ds="http://schemas.openxmlformats.org/officeDocument/2006/customXml" ds:itemID="{585FB93F-E139-4A2F-8EFB-DAF3081BDACF}">
+<ds:datastoreItem xmlns:ds="http://schemas.openxmlformats.org/officeDocument/2006/customXml" ds:itemID="{8C58197F-AF93-46A8-83DE-831A40B323B5}">
   <ds:schemaRefs>
     <ds:schemaRef ds:uri="http://schemas.openxmlformats.org/officeDocument/2006/bibliography"/>
   </ds:schemaRefs>

</xml_diff>

<commit_message>
Atualizado Diagrama de atividades
</commit_message>
<xml_diff>
--- a/Arquitetura do Sistema de aluguel de Quadras.docx
+++ b/Arquitetura do Sistema de aluguel de Quadras.docx
@@ -1,6 +1,6 @@
 
 <file path=word/document.xml><?xml version="1.0" encoding="utf-8"?>
-<w:document xmlns:wpc="http://schemas.microsoft.com/office/word/2010/wordprocessingCanvas" xmlns:mc="http://schemas.openxmlformats.org/markup-compatibility/2006" xmlns:o="urn:schemas-microsoft-com:office:office" xmlns:r="http://schemas.openxmlformats.org/officeDocument/2006/relationships" xmlns:m="http://schemas.openxmlformats.org/officeDocument/2006/math" xmlns:v="urn:schemas-microsoft-com:vml" xmlns:wp14="http://schemas.microsoft.com/office/word/2010/wordprocessingDrawing" xmlns:wp="http://schemas.openxmlformats.org/drawingml/2006/wordprocessingDrawing" xmlns:w10="urn:schemas-microsoft-com:office:word" xmlns:w="http://schemas.openxmlformats.org/wordprocessingml/2006/main" xmlns:w14="http://schemas.microsoft.com/office/word/2010/wordml" xmlns:w15="http://schemas.microsoft.com/office/word/2012/wordml" xmlns:wpg="http://schemas.microsoft.com/office/word/2010/wordprocessingGroup" xmlns:wpi="http://schemas.microsoft.com/office/word/2010/wordprocessingInk" xmlns:wne="http://schemas.microsoft.com/office/word/2006/wordml" xmlns:wps="http://schemas.microsoft.com/office/word/2010/wordprocessingShape" mc:Ignorable="w14 w15 wp14">
+<w:document xmlns:wpc="http://schemas.microsoft.com/office/word/2010/wordprocessingCanvas" xmlns:cx="http://schemas.microsoft.com/office/drawing/2014/chartex" xmlns:cx1="http://schemas.microsoft.com/office/drawing/2015/9/8/chartex" xmlns:cx2="http://schemas.microsoft.com/office/drawing/2015/10/21/chartex" xmlns:cx3="http://schemas.microsoft.com/office/drawing/2016/5/9/chartex" xmlns:cx4="http://schemas.microsoft.com/office/drawing/2016/5/10/chartex" xmlns:cx5="http://schemas.microsoft.com/office/drawing/2016/5/11/chartex" xmlns:cx6="http://schemas.microsoft.com/office/drawing/2016/5/12/chartex" xmlns:cx7="http://schemas.microsoft.com/office/drawing/2016/5/13/chartex" xmlns:cx8="http://schemas.microsoft.com/office/drawing/2016/5/14/chartex" xmlns:mc="http://schemas.openxmlformats.org/markup-compatibility/2006" xmlns:aink="http://schemas.microsoft.com/office/drawing/2016/ink" xmlns:am3d="http://schemas.microsoft.com/office/drawing/2017/model3d" xmlns:o="urn:schemas-microsoft-com:office:office" xmlns:r="http://schemas.openxmlformats.org/officeDocument/2006/relationships" xmlns:m="http://schemas.openxmlformats.org/officeDocument/2006/math" xmlns:v="urn:schemas-microsoft-com:vml" xmlns:wp14="http://schemas.microsoft.com/office/word/2010/wordprocessingDrawing" xmlns:wp="http://schemas.openxmlformats.org/drawingml/2006/wordprocessingDrawing" xmlns:w10="urn:schemas-microsoft-com:office:word" xmlns:w="http://schemas.openxmlformats.org/wordprocessingml/2006/main" xmlns:w14="http://schemas.microsoft.com/office/word/2010/wordml" xmlns:w15="http://schemas.microsoft.com/office/word/2012/wordml" xmlns:w16cex="http://schemas.microsoft.com/office/word/2018/wordml/cex" xmlns:w16cid="http://schemas.microsoft.com/office/word/2016/wordml/cid" xmlns:w16="http://schemas.microsoft.com/office/word/2018/wordml" xmlns:w16sdtdh="http://schemas.microsoft.com/office/word/2020/wordml/sdtdatahash" xmlns:w16se="http://schemas.microsoft.com/office/word/2015/wordml/symex" xmlns:wpg="http://schemas.microsoft.com/office/word/2010/wordprocessingGroup" xmlns:wpi="http://schemas.microsoft.com/office/word/2010/wordprocessingInk" xmlns:wne="http://schemas.microsoft.com/office/word/2006/wordml" xmlns:wps="http://schemas.microsoft.com/office/word/2010/wordprocessingShape" mc:Ignorable="w14 w15 w16se w16cid w16 w16cex w16sdtdh wp14">
   <w:body>
     <w:p>
       <w:pPr>
@@ -1593,30 +1593,6 @@
         <w:pStyle w:val="PargrafodaLista"/>
         <w:spacing w:after="0"/>
         <w:ind w:left="0"/>
-        <w:jc w:val="left"/>
-        <w:rPr>
-          <w:rFonts w:cs="Arial"/>
-          <w:szCs w:val="24"/>
-        </w:rPr>
-      </w:pPr>
-    </w:p>
-    <w:p>
-      <w:pPr>
-        <w:pStyle w:val="PargrafodaLista"/>
-        <w:spacing w:after="0"/>
-        <w:ind w:left="0"/>
-        <w:jc w:val="left"/>
-        <w:rPr>
-          <w:rFonts w:cs="Arial"/>
-          <w:szCs w:val="24"/>
-        </w:rPr>
-      </w:pPr>
-    </w:p>
-    <w:p>
-      <w:pPr>
-        <w:pStyle w:val="PargrafodaLista"/>
-        <w:spacing w:after="0"/>
-        <w:ind w:left="0"/>
         <w:rPr>
           <w:rFonts w:cs="Arial"/>
           <w:sz w:val="32"/>
@@ -1694,7 +1670,6 @@
           <w:rFonts w:cs="Arial"/>
           <w:szCs w:val="24"/>
         </w:rPr>
-        <w:lastRenderedPageBreak/>
         <w:t>Figura</w:t>
       </w:r>
       <w:r>
@@ -1744,43 +1719,19 @@
         </w:rPr>
         <w:t>VIANA, Walter</w:t>
       </w:r>
+      <w:r>
+        <w:rPr>
+          <w:rFonts w:cs="Arial"/>
+          <w:szCs w:val="24"/>
+        </w:rPr>
+        <w:t>.</w:t>
+      </w:r>
     </w:p>
     <w:p>
       <w:pPr>
         <w:pStyle w:val="PargrafodaLista"/>
         <w:spacing w:after="0"/>
         <w:ind w:left="0"/>
-        <w:jc w:val="left"/>
-        <w:rPr>
-          <w:rFonts w:cs="Arial"/>
-          <w:szCs w:val="24"/>
-        </w:rPr>
-      </w:pPr>
-      <w:r>
-        <w:rPr>
-          <w:rFonts w:cs="Arial"/>
-          <w:szCs w:val="24"/>
-        </w:rPr>
-        <w:t>.</w:t>
-      </w:r>
-    </w:p>
-    <w:p>
-      <w:pPr>
-        <w:pStyle w:val="PargrafodaLista"/>
-        <w:spacing w:after="0"/>
-        <w:ind w:left="0"/>
-        <w:jc w:val="left"/>
-        <w:rPr>
-          <w:rFonts w:cs="Arial"/>
-          <w:szCs w:val="24"/>
-        </w:rPr>
-      </w:pPr>
-    </w:p>
-    <w:p>
-      <w:pPr>
-        <w:pStyle w:val="PargrafodaLista"/>
-        <w:spacing w:after="0"/>
-        <w:ind w:left="0"/>
         <w:rPr>
           <w:rFonts w:cs="Arial"/>
           <w:sz w:val="32"/>
@@ -1792,6 +1743,7 @@
           <w:noProof/>
           <w:lang w:eastAsia="pt-BR"/>
         </w:rPr>
+        <w:lastRenderedPageBreak/>
         <w:drawing>
           <wp:inline distT="0" distB="0" distL="0" distR="0" wp14:anchorId="066B8BDA" wp14:editId="52ADECA4">
             <wp:extent cx="5850122" cy="3223048"/>
@@ -1917,17 +1869,8 @@
           <w:rFonts w:cs="Arial"/>
           <w:szCs w:val="24"/>
         </w:rPr>
-        <w:t xml:space="preserve">HAYDEN, </w:t>
-      </w:r>
-      <w:proofErr w:type="spellStart"/>
-      <w:r>
-        <w:rPr>
-          <w:rFonts w:cs="Arial"/>
-          <w:szCs w:val="24"/>
-        </w:rPr>
-        <w:t>Mikael</w:t>
-      </w:r>
-      <w:proofErr w:type="spellEnd"/>
+        <w:t>HAYDEN, Mikael</w:t>
+      </w:r>
       <w:r>
         <w:rPr>
           <w:rFonts w:cs="Arial"/>
@@ -1969,9 +1912,9 @@
         </w:rPr>
         <w:lastRenderedPageBreak/>
         <w:drawing>
-          <wp:inline distT="0" distB="0" distL="0" distR="0" wp14:anchorId="7E1B8D6D" wp14:editId="66CF651B">
-            <wp:extent cx="5760085" cy="5199684"/>
-            <wp:effectExtent l="0" t="0" r="0" b="1270"/>
+          <wp:inline distT="0" distB="0" distL="0" distR="0" wp14:anchorId="7E1B8D6D" wp14:editId="251184E9">
+            <wp:extent cx="5759748" cy="5037826"/>
+            <wp:effectExtent l="0" t="0" r="0" b="0"/>
             <wp:docPr id="7" name="Imagem 7" descr="C:\Users\jonas\Desktop\Engenharia de Software periodo 3\ES1\WhatsApp Image 2022-04-19 at 15.45.20.jpeg"/>
             <wp:cNvGraphicFramePr>
               <a:graphicFrameLocks xmlns:a="http://schemas.openxmlformats.org/drawingml/2006/main" noChangeAspect="1"/>
@@ -1985,7 +1928,7 @@
                       <a:picLocks noChangeAspect="1" noChangeArrowheads="1"/>
                     </pic:cNvPicPr>
                   </pic:nvPicPr>
-                  <pic:blipFill>
+                  <pic:blipFill rotWithShape="1">
                     <a:blip r:embed="rId11">
                       <a:extLst>
                         <a:ext uri="{28A0092B-C50C-407E-A947-70E740481C1C}">
@@ -1993,15 +1936,13 @@
                         </a:ext>
                       </a:extLst>
                     </a:blip>
-                    <a:srcRect/>
-                    <a:stretch>
-                      <a:fillRect/>
-                    </a:stretch>
+                    <a:srcRect b="3107"/>
+                    <a:stretch/>
                   </pic:blipFill>
                   <pic:spPr bwMode="auto">
                     <a:xfrm>
                       <a:off x="0" y="0"/>
-                      <a:ext cx="5760085" cy="5199684"/>
+                      <a:ext cx="5760085" cy="5038121"/>
                     </a:xfrm>
                     <a:prstGeom prst="rect">
                       <a:avLst/>
@@ -2010,6 +1951,11 @@
                     <a:ln>
                       <a:noFill/>
                     </a:ln>
+                    <a:extLst>
+                      <a:ext uri="{53640926-AAD7-44D8-BBD7-CCE9431645EC}">
+                        <a14:shadowObscured xmlns:a14="http://schemas.microsoft.com/office/drawing/2010/main"/>
+                      </a:ext>
+                    </a:extLst>
                   </pic:spPr>
                 </pic:pic>
               </a:graphicData>
@@ -2498,7 +2444,7 @@
           <w:rFonts w:cs="Arial"/>
           <w:szCs w:val="24"/>
         </w:rPr>
-        <w:t>9</w:t>
+        <w:t>8</w:t>
       </w:r>
       <w:r>
         <w:rPr>
@@ -2618,6 +2564,37 @@
         <w:t>estados</w:t>
       </w:r>
     </w:p>
+    <w:p/>
+    <w:p/>
+    <w:p/>
+    <w:p/>
+    <w:p/>
+    <w:p/>
+    <w:p/>
+    <w:p/>
+    <w:p/>
+    <w:p/>
+    <w:p/>
+    <w:p/>
+    <w:p>
+      <w:pPr>
+        <w:pStyle w:val="Ttulo2"/>
+      </w:pPr>
+    </w:p>
+    <w:p>
+      <w:pPr>
+        <w:pStyle w:val="Ttulo2"/>
+      </w:pPr>
+      <w:r>
+        <w:t>2.3</w:t>
+      </w:r>
+      <w:r>
+        <w:t xml:space="preserve">. </w:t>
+      </w:r>
+      <w:r>
+        <w:t>Diagrama de atividades</w:t>
+      </w:r>
+    </w:p>
     <w:p>
       <w:pPr>
         <w:pStyle w:val="PargrafodaLista"/>
@@ -2629,42 +2606,15 @@
           <w:szCs w:val="32"/>
         </w:rPr>
       </w:pPr>
-    </w:p>
-    <w:p>
-      <w:pPr>
-        <w:pStyle w:val="Ttulo2"/>
-      </w:pPr>
-      <w:r>
-        <w:t>2.3</w:t>
-      </w:r>
-      <w:r>
-        <w:t xml:space="preserve">. </w:t>
-      </w:r>
-      <w:r>
-        <w:t>Diagrama de atividades</w:t>
-      </w:r>
-    </w:p>
-    <w:p>
-      <w:pPr>
-        <w:pStyle w:val="PargrafodaLista"/>
-        <w:spacing w:after="0"/>
-        <w:ind w:left="0"/>
-        <w:rPr>
-          <w:rFonts w:cs="Arial"/>
-          <w:sz w:val="32"/>
-          <w:szCs w:val="32"/>
-        </w:rPr>
-      </w:pPr>
       <w:r>
         <w:rPr>
           <w:noProof/>
-          <w:lang w:eastAsia="pt-BR"/>
         </w:rPr>
         <w:drawing>
-          <wp:inline distT="0" distB="0" distL="0" distR="0" wp14:anchorId="7F465BBD" wp14:editId="38A9805C">
-            <wp:extent cx="5820395" cy="6296017"/>
-            <wp:effectExtent l="19050" t="19050" r="28575" b="10160"/>
-            <wp:docPr id="10" name="Imagem 10"/>
+          <wp:inline distT="0" distB="0" distL="0" distR="0" wp14:anchorId="539BFFD2" wp14:editId="18C04FF5">
+            <wp:extent cx="5760085" cy="3821502"/>
+            <wp:effectExtent l="0" t="0" r="0" b="7620"/>
+            <wp:docPr id="5" name="Imagem 5"/>
             <wp:cNvGraphicFramePr>
               <a:graphicFrameLocks xmlns:a="http://schemas.openxmlformats.org/drawingml/2006/main" noChangeAspect="1"/>
             </wp:cNvGraphicFramePr>
@@ -2672,7 +2622,7 @@
               <a:graphicData uri="http://schemas.openxmlformats.org/drawingml/2006/picture">
                 <pic:pic xmlns:pic="http://schemas.openxmlformats.org/drawingml/2006/picture">
                   <pic:nvPicPr>
-                    <pic:cNvPr id="0" name="Picture 12"/>
+                    <pic:cNvPr id="0" name="Picture 3"/>
                     <pic:cNvPicPr>
                       <a:picLocks noChangeAspect="1" noChangeArrowheads="1"/>
                     </pic:cNvPicPr>
@@ -2685,22 +2635,20 @@
                         </a:ext>
                       </a:extLst>
                     </a:blip>
-                    <a:srcRect t="535" b="2416"/>
+                    <a:srcRect b="3602"/>
                     <a:stretch/>
                   </pic:blipFill>
                   <pic:spPr bwMode="auto">
                     <a:xfrm>
                       <a:off x="0" y="0"/>
-                      <a:ext cx="5850737" cy="6328839"/>
+                      <a:ext cx="5760085" cy="3821502"/>
                     </a:xfrm>
                     <a:prstGeom prst="rect">
                       <a:avLst/>
                     </a:prstGeom>
                     <a:noFill/>
-                    <a:ln w="12700">
-                      <a:solidFill>
-                        <a:schemeClr val="tx1"/>
-                      </a:solidFill>
+                    <a:ln>
+                      <a:noFill/>
                     </a:ln>
                     <a:extLst>
                       <a:ext uri="{53640926-AAD7-44D8-BBD7-CCE9431645EC}">
@@ -2738,7 +2686,14 @@
           <w:rFonts w:cs="Arial"/>
           <w:szCs w:val="24"/>
         </w:rPr>
-        <w:t xml:space="preserve"> 10</w:t>
+        <w:t xml:space="preserve"> </w:t>
+      </w:r>
+      <w:r>
+        <w:rPr>
+          <w:rFonts w:cs="Arial"/>
+          <w:szCs w:val="24"/>
+        </w:rPr>
+        <w:t>9</w:t>
       </w:r>
       <w:r>
         <w:rPr>
@@ -2780,6 +2735,488 @@
         </w:rPr>
         <w:t>VIANA, Walter.</w:t>
       </w:r>
+    </w:p>
+    <w:p>
+      <w:pPr>
+        <w:pStyle w:val="PargrafodaLista"/>
+        <w:spacing w:after="0"/>
+        <w:ind w:left="0"/>
+        <w:rPr>
+          <w:rFonts w:cs="Arial"/>
+          <w:sz w:val="32"/>
+          <w:szCs w:val="32"/>
+        </w:rPr>
+      </w:pPr>
+    </w:p>
+    <w:p>
+      <w:pPr>
+        <w:pStyle w:val="PargrafodaLista"/>
+        <w:spacing w:after="0"/>
+        <w:ind w:left="0"/>
+        <w:rPr>
+          <w:rFonts w:cs="Arial"/>
+          <w:sz w:val="32"/>
+          <w:szCs w:val="32"/>
+        </w:rPr>
+      </w:pPr>
+      <w:r>
+        <w:rPr>
+          <w:noProof/>
+        </w:rPr>
+        <w:lastRenderedPageBreak/>
+        <w:drawing>
+          <wp:inline distT="0" distB="0" distL="0" distR="0" wp14:anchorId="3C4CF941" wp14:editId="55CD6FF4">
+            <wp:extent cx="5760085" cy="3743864"/>
+            <wp:effectExtent l="0" t="0" r="0" b="9525"/>
+            <wp:docPr id="9" name="Imagem 9"/>
+            <wp:cNvGraphicFramePr>
+              <a:graphicFrameLocks xmlns:a="http://schemas.openxmlformats.org/drawingml/2006/main" noChangeAspect="1"/>
+            </wp:cNvGraphicFramePr>
+            <a:graphic xmlns:a="http://schemas.openxmlformats.org/drawingml/2006/main">
+              <a:graphicData uri="http://schemas.openxmlformats.org/drawingml/2006/picture">
+                <pic:pic xmlns:pic="http://schemas.openxmlformats.org/drawingml/2006/picture">
+                  <pic:nvPicPr>
+                    <pic:cNvPr id="0" name="Picture 5"/>
+                    <pic:cNvPicPr>
+                      <a:picLocks noChangeAspect="1" noChangeArrowheads="1"/>
+                    </pic:cNvPicPr>
+                  </pic:nvPicPr>
+                  <pic:blipFill rotWithShape="1">
+                    <a:blip r:embed="rId15">
+                      <a:extLst>
+                        <a:ext uri="{28A0092B-C50C-407E-A947-70E740481C1C}">
+                          <a14:useLocalDpi xmlns:a14="http://schemas.microsoft.com/office/drawing/2010/main" val="0"/>
+                        </a:ext>
+                      </a:extLst>
+                    </a:blip>
+                    <a:srcRect b="4273"/>
+                    <a:stretch/>
+                  </pic:blipFill>
+                  <pic:spPr bwMode="auto">
+                    <a:xfrm>
+                      <a:off x="0" y="0"/>
+                      <a:ext cx="5760085" cy="3743864"/>
+                    </a:xfrm>
+                    <a:prstGeom prst="rect">
+                      <a:avLst/>
+                    </a:prstGeom>
+                    <a:noFill/>
+                    <a:ln>
+                      <a:noFill/>
+                    </a:ln>
+                    <a:extLst>
+                      <a:ext uri="{53640926-AAD7-44D8-BBD7-CCE9431645EC}">
+                        <a14:shadowObscured xmlns:a14="http://schemas.microsoft.com/office/drawing/2010/main"/>
+                      </a:ext>
+                    </a:extLst>
+                  </pic:spPr>
+                </pic:pic>
+              </a:graphicData>
+            </a:graphic>
+          </wp:inline>
+        </w:drawing>
+      </w:r>
+    </w:p>
+    <w:p>
+      <w:pPr>
+        <w:pStyle w:val="PargrafodaLista"/>
+        <w:spacing w:after="0"/>
+        <w:ind w:left="0"/>
+        <w:jc w:val="center"/>
+        <w:rPr>
+          <w:rFonts w:cs="Arial"/>
+          <w:szCs w:val="24"/>
+        </w:rPr>
+      </w:pPr>
+      <w:r>
+        <w:rPr>
+          <w:rFonts w:cs="Arial"/>
+          <w:szCs w:val="24"/>
+        </w:rPr>
+        <w:t>Figura</w:t>
+      </w:r>
+      <w:r>
+        <w:rPr>
+          <w:rFonts w:cs="Arial"/>
+          <w:szCs w:val="24"/>
+        </w:rPr>
+        <w:t xml:space="preserve"> 1</w:t>
+      </w:r>
+      <w:r>
+        <w:rPr>
+          <w:rFonts w:cs="Arial"/>
+          <w:szCs w:val="24"/>
+        </w:rPr>
+        <w:t>0</w:t>
+      </w:r>
+      <w:r>
+        <w:rPr>
+          <w:rFonts w:cs="Arial"/>
+          <w:szCs w:val="24"/>
+        </w:rPr>
+        <w:t xml:space="preserve">: Diagrama de atividade </w:t>
+      </w:r>
+      <w:r>
+        <w:rPr>
+          <w:rFonts w:cs="Arial"/>
+          <w:szCs w:val="24"/>
+        </w:rPr>
+        <w:t>2</w:t>
+      </w:r>
+      <w:r>
+        <w:rPr>
+          <w:rFonts w:cs="Arial"/>
+          <w:szCs w:val="24"/>
+        </w:rPr>
+        <w:t>.</w:t>
+      </w:r>
+    </w:p>
+    <w:p>
+      <w:pPr>
+        <w:pStyle w:val="PargrafodaLista"/>
+        <w:spacing w:after="0"/>
+        <w:ind w:left="0"/>
+        <w:jc w:val="center"/>
+        <w:rPr>
+          <w:rFonts w:cs="Arial"/>
+          <w:szCs w:val="24"/>
+        </w:rPr>
+      </w:pPr>
+      <w:r>
+        <w:rPr>
+          <w:rFonts w:cs="Arial"/>
+          <w:szCs w:val="24"/>
+        </w:rPr>
+        <w:t xml:space="preserve">Fonte: </w:t>
+      </w:r>
+      <w:r>
+        <w:rPr>
+          <w:rFonts w:cs="Arial"/>
+          <w:szCs w:val="24"/>
+        </w:rPr>
+        <w:t>VIANA, Walter.</w:t>
+      </w:r>
+    </w:p>
+    <w:p>
+      <w:pPr>
+        <w:pStyle w:val="PargrafodaLista"/>
+        <w:spacing w:after="0"/>
+        <w:ind w:left="0"/>
+        <w:rPr>
+          <w:rFonts w:cs="Arial"/>
+          <w:sz w:val="32"/>
+          <w:szCs w:val="32"/>
+        </w:rPr>
+      </w:pPr>
+    </w:p>
+    <w:p>
+      <w:pPr>
+        <w:pStyle w:val="PargrafodaLista"/>
+        <w:spacing w:after="0"/>
+        <w:ind w:left="0"/>
+        <w:rPr>
+          <w:rFonts w:cs="Arial"/>
+          <w:sz w:val="32"/>
+          <w:szCs w:val="32"/>
+        </w:rPr>
+      </w:pPr>
+      <w:r>
+        <w:rPr>
+          <w:noProof/>
+        </w:rPr>
+        <w:drawing>
+          <wp:inline distT="0" distB="0" distL="0" distR="0" wp14:anchorId="5920A9EB" wp14:editId="6BBD6432">
+            <wp:extent cx="5760085" cy="4080294"/>
+            <wp:effectExtent l="0" t="0" r="0" b="0"/>
+            <wp:docPr id="11" name="Imagem 11"/>
+            <wp:cNvGraphicFramePr>
+              <a:graphicFrameLocks xmlns:a="http://schemas.openxmlformats.org/drawingml/2006/main" noChangeAspect="1"/>
+            </wp:cNvGraphicFramePr>
+            <a:graphic xmlns:a="http://schemas.openxmlformats.org/drawingml/2006/main">
+              <a:graphicData uri="http://schemas.openxmlformats.org/drawingml/2006/picture">
+                <pic:pic xmlns:pic="http://schemas.openxmlformats.org/drawingml/2006/picture">
+                  <pic:nvPicPr>
+                    <pic:cNvPr id="0" name="Picture 7"/>
+                    <pic:cNvPicPr>
+                      <a:picLocks noChangeAspect="1" noChangeArrowheads="1"/>
+                    </pic:cNvPicPr>
+                  </pic:nvPicPr>
+                  <pic:blipFill rotWithShape="1">
+                    <a:blip r:embed="rId16">
+                      <a:extLst>
+                        <a:ext uri="{28A0092B-C50C-407E-A947-70E740481C1C}">
+                          <a14:useLocalDpi xmlns:a14="http://schemas.microsoft.com/office/drawing/2010/main" val="0"/>
+                        </a:ext>
+                      </a:extLst>
+                    </a:blip>
+                    <a:srcRect b="4380"/>
+                    <a:stretch/>
+                  </pic:blipFill>
+                  <pic:spPr bwMode="auto">
+                    <a:xfrm>
+                      <a:off x="0" y="0"/>
+                      <a:ext cx="5760085" cy="4080294"/>
+                    </a:xfrm>
+                    <a:prstGeom prst="rect">
+                      <a:avLst/>
+                    </a:prstGeom>
+                    <a:noFill/>
+                    <a:ln>
+                      <a:noFill/>
+                    </a:ln>
+                    <a:extLst>
+                      <a:ext uri="{53640926-AAD7-44D8-BBD7-CCE9431645EC}">
+                        <a14:shadowObscured xmlns:a14="http://schemas.microsoft.com/office/drawing/2010/main"/>
+                      </a:ext>
+                    </a:extLst>
+                  </pic:spPr>
+                </pic:pic>
+              </a:graphicData>
+            </a:graphic>
+          </wp:inline>
+        </w:drawing>
+      </w:r>
+    </w:p>
+    <w:p>
+      <w:pPr>
+        <w:pStyle w:val="PargrafodaLista"/>
+        <w:spacing w:after="0"/>
+        <w:ind w:left="0"/>
+        <w:jc w:val="center"/>
+        <w:rPr>
+          <w:rFonts w:cs="Arial"/>
+          <w:szCs w:val="24"/>
+        </w:rPr>
+      </w:pPr>
+      <w:r>
+        <w:rPr>
+          <w:rFonts w:cs="Arial"/>
+          <w:szCs w:val="24"/>
+        </w:rPr>
+        <w:lastRenderedPageBreak/>
+        <w:t>Figura</w:t>
+      </w:r>
+      <w:r>
+        <w:rPr>
+          <w:rFonts w:cs="Arial"/>
+          <w:szCs w:val="24"/>
+        </w:rPr>
+        <w:t xml:space="preserve"> 1</w:t>
+      </w:r>
+      <w:r>
+        <w:rPr>
+          <w:rFonts w:cs="Arial"/>
+          <w:szCs w:val="24"/>
+        </w:rPr>
+        <w:t>1</w:t>
+      </w:r>
+      <w:r>
+        <w:rPr>
+          <w:rFonts w:cs="Arial"/>
+          <w:szCs w:val="24"/>
+        </w:rPr>
+        <w:t xml:space="preserve">: Diagrama de atividade </w:t>
+      </w:r>
+      <w:r>
+        <w:rPr>
+          <w:rFonts w:cs="Arial"/>
+          <w:szCs w:val="24"/>
+        </w:rPr>
+        <w:t>3</w:t>
+      </w:r>
+      <w:r>
+        <w:rPr>
+          <w:rFonts w:cs="Arial"/>
+          <w:szCs w:val="24"/>
+        </w:rPr>
+        <w:t>.</w:t>
+      </w:r>
+    </w:p>
+    <w:p>
+      <w:pPr>
+        <w:pStyle w:val="PargrafodaLista"/>
+        <w:spacing w:after="0"/>
+        <w:ind w:left="0"/>
+        <w:jc w:val="center"/>
+        <w:rPr>
+          <w:rFonts w:cs="Arial"/>
+          <w:szCs w:val="24"/>
+        </w:rPr>
+      </w:pPr>
+      <w:r>
+        <w:rPr>
+          <w:rFonts w:cs="Arial"/>
+          <w:szCs w:val="24"/>
+        </w:rPr>
+        <w:t xml:space="preserve">Fonte: </w:t>
+      </w:r>
+      <w:r>
+        <w:rPr>
+          <w:rFonts w:cs="Arial"/>
+          <w:szCs w:val="24"/>
+        </w:rPr>
+        <w:t>VIANA, Walter.</w:t>
+      </w:r>
+    </w:p>
+    <w:p>
+      <w:pPr>
+        <w:pStyle w:val="PargrafodaLista"/>
+        <w:spacing w:after="0"/>
+        <w:ind w:left="0"/>
+        <w:rPr>
+          <w:rFonts w:cs="Arial"/>
+          <w:sz w:val="32"/>
+          <w:szCs w:val="32"/>
+        </w:rPr>
+      </w:pPr>
+      <w:r>
+        <w:rPr>
+          <w:noProof/>
+        </w:rPr>
+        <w:drawing>
+          <wp:inline distT="0" distB="0" distL="0" distR="0" wp14:anchorId="504A65F6" wp14:editId="32E059B7">
+            <wp:extent cx="5760085" cy="4572000"/>
+            <wp:effectExtent l="0" t="0" r="0" b="0"/>
+            <wp:docPr id="12" name="Imagem 12"/>
+            <wp:cNvGraphicFramePr>
+              <a:graphicFrameLocks xmlns:a="http://schemas.openxmlformats.org/drawingml/2006/main" noChangeAspect="1"/>
+            </wp:cNvGraphicFramePr>
+            <a:graphic xmlns:a="http://schemas.openxmlformats.org/drawingml/2006/main">
+              <a:graphicData uri="http://schemas.openxmlformats.org/drawingml/2006/picture">
+                <pic:pic xmlns:pic="http://schemas.openxmlformats.org/drawingml/2006/picture">
+                  <pic:nvPicPr>
+                    <pic:cNvPr id="0" name="Picture 9"/>
+                    <pic:cNvPicPr>
+                      <a:picLocks noChangeAspect="1" noChangeArrowheads="1"/>
+                    </pic:cNvPicPr>
+                  </pic:nvPicPr>
+                  <pic:blipFill rotWithShape="1">
+                    <a:blip r:embed="rId17">
+                      <a:extLst>
+                        <a:ext uri="{28A0092B-C50C-407E-A947-70E740481C1C}">
+                          <a14:useLocalDpi xmlns:a14="http://schemas.microsoft.com/office/drawing/2010/main" val="0"/>
+                        </a:ext>
+                      </a:extLst>
+                    </a:blip>
+                    <a:srcRect b="3627"/>
+                    <a:stretch/>
+                  </pic:blipFill>
+                  <pic:spPr bwMode="auto">
+                    <a:xfrm>
+                      <a:off x="0" y="0"/>
+                      <a:ext cx="5760085" cy="4572000"/>
+                    </a:xfrm>
+                    <a:prstGeom prst="rect">
+                      <a:avLst/>
+                    </a:prstGeom>
+                    <a:noFill/>
+                    <a:ln>
+                      <a:noFill/>
+                    </a:ln>
+                    <a:extLst>
+                      <a:ext uri="{53640926-AAD7-44D8-BBD7-CCE9431645EC}">
+                        <a14:shadowObscured xmlns:a14="http://schemas.microsoft.com/office/drawing/2010/main"/>
+                      </a:ext>
+                    </a:extLst>
+                  </pic:spPr>
+                </pic:pic>
+              </a:graphicData>
+            </a:graphic>
+          </wp:inline>
+        </w:drawing>
+      </w:r>
+    </w:p>
+    <w:p>
+      <w:pPr>
+        <w:pStyle w:val="PargrafodaLista"/>
+        <w:spacing w:after="0"/>
+        <w:ind w:left="0"/>
+        <w:jc w:val="center"/>
+        <w:rPr>
+          <w:rFonts w:cs="Arial"/>
+          <w:szCs w:val="24"/>
+        </w:rPr>
+      </w:pPr>
+      <w:r>
+        <w:rPr>
+          <w:rFonts w:cs="Arial"/>
+          <w:szCs w:val="24"/>
+        </w:rPr>
+        <w:t>Figura</w:t>
+      </w:r>
+      <w:r>
+        <w:rPr>
+          <w:rFonts w:cs="Arial"/>
+          <w:szCs w:val="24"/>
+        </w:rPr>
+        <w:t xml:space="preserve"> 1</w:t>
+      </w:r>
+      <w:r>
+        <w:rPr>
+          <w:rFonts w:cs="Arial"/>
+          <w:szCs w:val="24"/>
+        </w:rPr>
+        <w:t>2</w:t>
+      </w:r>
+      <w:r>
+        <w:rPr>
+          <w:rFonts w:cs="Arial"/>
+          <w:szCs w:val="24"/>
+        </w:rPr>
+        <w:t xml:space="preserve">: Diagrama de atividade </w:t>
+      </w:r>
+      <w:r>
+        <w:rPr>
+          <w:rFonts w:cs="Arial"/>
+          <w:szCs w:val="24"/>
+        </w:rPr>
+        <w:t>4</w:t>
+      </w:r>
+      <w:r>
+        <w:rPr>
+          <w:rFonts w:cs="Arial"/>
+          <w:szCs w:val="24"/>
+        </w:rPr>
+        <w:t>.</w:t>
+      </w:r>
+    </w:p>
+    <w:p>
+      <w:pPr>
+        <w:pStyle w:val="PargrafodaLista"/>
+        <w:spacing w:after="0"/>
+        <w:ind w:left="0"/>
+        <w:jc w:val="center"/>
+        <w:rPr>
+          <w:rFonts w:cs="Arial"/>
+          <w:szCs w:val="24"/>
+        </w:rPr>
+      </w:pPr>
+      <w:r>
+        <w:rPr>
+          <w:rFonts w:cs="Arial"/>
+          <w:szCs w:val="24"/>
+        </w:rPr>
+        <w:t xml:space="preserve">Fonte: </w:t>
+      </w:r>
+      <w:r>
+        <w:rPr>
+          <w:rFonts w:cs="Arial"/>
+          <w:szCs w:val="24"/>
+        </w:rPr>
+        <w:t>VIANA, Walter.</w:t>
+      </w:r>
+    </w:p>
+    <w:p>
+      <w:pPr>
+        <w:pStyle w:val="PargrafodaLista"/>
+        <w:spacing w:after="0"/>
+        <w:ind w:left="0"/>
+        <w:rPr>
+          <w:rFonts w:cs="Arial"/>
+          <w:sz w:val="32"/>
+          <w:szCs w:val="32"/>
+        </w:rPr>
+      </w:pPr>
     </w:p>
     <w:p>
       <w:pPr>
@@ -2816,7 +3253,7 @@
                     </pic:cNvPicPr>
                   </pic:nvPicPr>
                   <pic:blipFill rotWithShape="1">
-                    <a:blip r:embed="rId15">
+                    <a:blip r:embed="rId18">
                       <a:extLst>
                         <a:ext uri="{28A0092B-C50C-407E-A947-70E740481C1C}">
                           <a14:useLocalDpi xmlns:a14="http://schemas.microsoft.com/office/drawing/2010/main" val="0"/>
@@ -2876,7 +3313,14 @@
           <w:rFonts w:cs="Arial"/>
           <w:szCs w:val="24"/>
         </w:rPr>
-        <w:t xml:space="preserve"> 11</w:t>
+        <w:t xml:space="preserve"> 1</w:t>
+      </w:r>
+      <w:r>
+        <w:rPr>
+          <w:rFonts w:cs="Arial"/>
+          <w:szCs w:val="24"/>
+        </w:rPr>
+        <w:t>3</w:t>
       </w:r>
       <w:r>
         <w:rPr>
@@ -2890,7 +3334,7 @@
           <w:rFonts w:cs="Arial"/>
           <w:szCs w:val="24"/>
         </w:rPr>
-        <w:t>2</w:t>
+        <w:t>5</w:t>
       </w:r>
       <w:r>
         <w:rPr>
@@ -2979,7 +3423,7 @@
                     </pic:cNvPicPr>
                   </pic:nvPicPr>
                   <pic:blipFill rotWithShape="1">
-                    <a:blip r:embed="rId16">
+                    <a:blip r:embed="rId19">
                       <a:extLst>
                         <a:ext uri="{28A0092B-C50C-407E-A947-70E740481C1C}">
                           <a14:useLocalDpi xmlns:a14="http://schemas.microsoft.com/office/drawing/2010/main" val="0"/>
@@ -3044,7 +3488,14 @@
           <w:rFonts w:cs="Arial"/>
           <w:szCs w:val="24"/>
         </w:rPr>
-        <w:t>12</w:t>
+        <w:t>1</w:t>
+      </w:r>
+      <w:r>
+        <w:rPr>
+          <w:rFonts w:cs="Arial"/>
+          <w:szCs w:val="24"/>
+        </w:rPr>
+        <w:t>4</w:t>
       </w:r>
       <w:r>
         <w:rPr>
@@ -3058,7 +3509,7 @@
           <w:rFonts w:cs="Arial"/>
           <w:szCs w:val="24"/>
         </w:rPr>
-        <w:t>3</w:t>
+        <w:t>6</w:t>
       </w:r>
       <w:r>
         <w:rPr>
@@ -3116,14 +3567,13 @@
       <w:r>
         <w:rPr>
           <w:noProof/>
-          <w:lang w:eastAsia="pt-BR"/>
         </w:rPr>
         <w:lastRenderedPageBreak/>
         <w:drawing>
-          <wp:inline distT="0" distB="0" distL="0" distR="0" wp14:anchorId="41CABC3A" wp14:editId="647CAED0">
-            <wp:extent cx="5760085" cy="5856857"/>
-            <wp:effectExtent l="0" t="0" r="0" b="0"/>
-            <wp:docPr id="15" name="Imagem 15"/>
+          <wp:inline distT="0" distB="0" distL="0" distR="0" wp14:anchorId="37A82A60" wp14:editId="4200566F">
+            <wp:extent cx="5760085" cy="4183811"/>
+            <wp:effectExtent l="0" t="0" r="0" b="7620"/>
+            <wp:docPr id="16" name="Imagem 16"/>
             <wp:cNvGraphicFramePr>
               <a:graphicFrameLocks xmlns:a="http://schemas.openxmlformats.org/drawingml/2006/main" noChangeAspect="1"/>
             </wp:cNvGraphicFramePr>
@@ -3131,26 +3581,26 @@
               <a:graphicData uri="http://schemas.openxmlformats.org/drawingml/2006/picture">
                 <pic:pic xmlns:pic="http://schemas.openxmlformats.org/drawingml/2006/picture">
                   <pic:nvPicPr>
-                    <pic:cNvPr id="0" name="Picture 22"/>
+                    <pic:cNvPr id="0" name="Picture 11"/>
                     <pic:cNvPicPr>
                       <a:picLocks noChangeAspect="1" noChangeArrowheads="1"/>
                     </pic:cNvPicPr>
                   </pic:nvPicPr>
                   <pic:blipFill rotWithShape="1">
-                    <a:blip r:embed="rId17">
+                    <a:blip r:embed="rId20">
                       <a:extLst>
                         <a:ext uri="{28A0092B-C50C-407E-A947-70E740481C1C}">
                           <a14:useLocalDpi xmlns:a14="http://schemas.microsoft.com/office/drawing/2010/main" val="0"/>
                         </a:ext>
                       </a:extLst>
                     </a:blip>
-                    <a:srcRect b="2469"/>
+                    <a:srcRect b="3759"/>
                     <a:stretch/>
                   </pic:blipFill>
                   <pic:spPr bwMode="auto">
                     <a:xfrm>
                       <a:off x="0" y="0"/>
-                      <a:ext cx="5760085" cy="5856857"/>
+                      <a:ext cx="5760085" cy="4183811"/>
                     </a:xfrm>
                     <a:prstGeom prst="rect">
                       <a:avLst/>
@@ -3195,7 +3645,14 @@
           <w:rFonts w:cs="Arial"/>
           <w:szCs w:val="24"/>
         </w:rPr>
-        <w:t>13</w:t>
+        <w:t>1</w:t>
+      </w:r>
+      <w:r>
+        <w:rPr>
+          <w:rFonts w:cs="Arial"/>
+          <w:szCs w:val="24"/>
+        </w:rPr>
+        <w:t>5</w:t>
       </w:r>
       <w:r>
         <w:rPr>
@@ -3216,7 +3673,7 @@
           <w:rFonts w:cs="Arial"/>
           <w:szCs w:val="24"/>
         </w:rPr>
-        <w:t>4</w:t>
+        <w:t>7</w:t>
       </w:r>
     </w:p>
     <w:p>
@@ -3250,12 +3707,68 @@
         <w:pStyle w:val="PargrafodaLista"/>
         <w:spacing w:after="0"/>
         <w:ind w:left="0"/>
-        <w:jc w:val="center"/>
-        <w:rPr>
-          <w:rFonts w:cs="Arial"/>
-          <w:szCs w:val="24"/>
-        </w:rPr>
-      </w:pPr>
+        <w:rPr>
+          <w:rFonts w:cs="Arial"/>
+          <w:sz w:val="32"/>
+          <w:szCs w:val="32"/>
+        </w:rPr>
+      </w:pPr>
+      <w:r>
+        <w:rPr>
+          <w:noProof/>
+        </w:rPr>
+        <w:drawing>
+          <wp:inline distT="0" distB="0" distL="0" distR="0" wp14:anchorId="31461A7A" wp14:editId="35CB79E4">
+            <wp:extent cx="5760085" cy="3148642"/>
+            <wp:effectExtent l="0" t="0" r="0" b="0"/>
+            <wp:docPr id="17" name="Imagem 17"/>
+            <wp:cNvGraphicFramePr>
+              <a:graphicFrameLocks xmlns:a="http://schemas.openxmlformats.org/drawingml/2006/main" noChangeAspect="1"/>
+            </wp:cNvGraphicFramePr>
+            <a:graphic xmlns:a="http://schemas.openxmlformats.org/drawingml/2006/main">
+              <a:graphicData uri="http://schemas.openxmlformats.org/drawingml/2006/picture">
+                <pic:pic xmlns:pic="http://schemas.openxmlformats.org/drawingml/2006/picture">
+                  <pic:nvPicPr>
+                    <pic:cNvPr id="0" name="Picture 13"/>
+                    <pic:cNvPicPr>
+                      <a:picLocks noChangeAspect="1" noChangeArrowheads="1"/>
+                    </pic:cNvPicPr>
+                  </pic:nvPicPr>
+                  <pic:blipFill rotWithShape="1">
+                    <a:blip r:embed="rId21">
+                      <a:extLst>
+                        <a:ext uri="{28A0092B-C50C-407E-A947-70E740481C1C}">
+                          <a14:useLocalDpi xmlns:a14="http://schemas.microsoft.com/office/drawing/2010/main" val="0"/>
+                        </a:ext>
+                      </a:extLst>
+                    </a:blip>
+                    <a:srcRect b="4332"/>
+                    <a:stretch/>
+                  </pic:blipFill>
+                  <pic:spPr bwMode="auto">
+                    <a:xfrm>
+                      <a:off x="0" y="0"/>
+                      <a:ext cx="5760085" cy="3148642"/>
+                    </a:xfrm>
+                    <a:prstGeom prst="rect">
+                      <a:avLst/>
+                    </a:prstGeom>
+                    <a:noFill/>
+                    <a:ln>
+                      <a:noFill/>
+                    </a:ln>
+                    <a:extLst>
+                      <a:ext uri="{53640926-AAD7-44D8-BBD7-CCE9431645EC}">
+                        <a14:shadowObscured xmlns:a14="http://schemas.microsoft.com/office/drawing/2010/main"/>
+                      </a:ext>
+                    </a:extLst>
+                  </pic:spPr>
+                </pic:pic>
+              </a:graphicData>
+            </a:graphic>
+          </wp:inline>
+        </w:drawing>
+      </w:r>
     </w:p>
     <w:p>
       <w:pPr>
@@ -3268,37 +3781,49 @@
           <w:szCs w:val="24"/>
         </w:rPr>
       </w:pPr>
-    </w:p>
-    <w:p>
-      <w:pPr>
-        <w:pStyle w:val="Ttulo2"/>
-      </w:pPr>
-      <w:r>
-        <w:t xml:space="preserve">2.4. </w:t>
-      </w:r>
-      <w:r>
-        <w:t xml:space="preserve">Diagrama de </w:t>
-      </w:r>
-      <w:r>
-        <w:t>pacotes</w:t>
-      </w:r>
-    </w:p>
-    <w:p/>
-    <w:p>
-      <w:pPr>
-        <w:pStyle w:val="Ttulo2"/>
-      </w:pPr>
-      <w:r>
-        <w:t xml:space="preserve">2.5. </w:t>
-      </w:r>
-      <w:r>
-        <w:t xml:space="preserve">Diagrama de </w:t>
-      </w:r>
-      <w:r>
-        <w:t>interação</w:t>
-      </w:r>
-    </w:p>
-    <w:p/>
+      <w:r>
+        <w:rPr>
+          <w:rFonts w:cs="Arial"/>
+          <w:szCs w:val="24"/>
+        </w:rPr>
+        <w:t>Figura</w:t>
+      </w:r>
+      <w:r>
+        <w:rPr>
+          <w:rFonts w:cs="Arial"/>
+          <w:szCs w:val="24"/>
+        </w:rPr>
+        <w:t>1</w:t>
+      </w:r>
+      <w:r>
+        <w:rPr>
+          <w:rFonts w:cs="Arial"/>
+          <w:szCs w:val="24"/>
+        </w:rPr>
+        <w:t>6</w:t>
+      </w:r>
+      <w:r>
+        <w:rPr>
+          <w:rFonts w:cs="Arial"/>
+          <w:szCs w:val="24"/>
+        </w:rPr>
+        <w:t>:</w:t>
+      </w:r>
+      <w:r>
+        <w:rPr>
+          <w:rFonts w:cs="Arial"/>
+          <w:szCs w:val="24"/>
+        </w:rPr>
+        <w:t xml:space="preserve"> Diagrama de atividade </w:t>
+      </w:r>
+      <w:r>
+        <w:rPr>
+          <w:rFonts w:cs="Arial"/>
+          <w:szCs w:val="24"/>
+        </w:rPr>
+        <w:t>8</w:t>
+      </w:r>
+    </w:p>
     <w:p>
       <w:pPr>
         <w:pStyle w:val="PargrafodaLista"/>
@@ -3310,6 +3835,20 @@
           <w:szCs w:val="24"/>
         </w:rPr>
       </w:pPr>
+      <w:r>
+        <w:rPr>
+          <w:rFonts w:cs="Arial"/>
+          <w:szCs w:val="24"/>
+        </w:rPr>
+        <w:t xml:space="preserve">Fonte: </w:t>
+      </w:r>
+      <w:r>
+        <w:rPr>
+          <w:rFonts w:cs="Arial"/>
+          <w:szCs w:val="24"/>
+        </w:rPr>
+        <w:t>RABELO, Antony.</w:t>
+      </w:r>
     </w:p>
     <w:p>
       <w:pPr>
@@ -3319,6 +3858,61 @@
         <w:jc w:val="center"/>
         <w:rPr>
           <w:rFonts w:cs="Arial"/>
+          <w:szCs w:val="24"/>
+        </w:rPr>
+      </w:pPr>
+    </w:p>
+    <w:p>
+      <w:pPr>
+        <w:pStyle w:val="Ttulo2"/>
+      </w:pPr>
+      <w:r>
+        <w:lastRenderedPageBreak/>
+        <w:t xml:space="preserve">2.4. </w:t>
+      </w:r>
+      <w:r>
+        <w:t xml:space="preserve">Diagrama de </w:t>
+      </w:r>
+      <w:r>
+        <w:t>pacotes</w:t>
+      </w:r>
+    </w:p>
+    <w:p/>
+    <w:p>
+      <w:pPr>
+        <w:pStyle w:val="Ttulo2"/>
+      </w:pPr>
+      <w:r>
+        <w:t xml:space="preserve">2.5. </w:t>
+      </w:r>
+      <w:r>
+        <w:t xml:space="preserve">Diagrama de </w:t>
+      </w:r>
+      <w:r>
+        <w:t>interação</w:t>
+      </w:r>
+    </w:p>
+    <w:p/>
+    <w:p>
+      <w:pPr>
+        <w:pStyle w:val="PargrafodaLista"/>
+        <w:spacing w:after="0"/>
+        <w:ind w:left="0"/>
+        <w:jc w:val="center"/>
+        <w:rPr>
+          <w:rFonts w:cs="Arial"/>
+          <w:szCs w:val="24"/>
+        </w:rPr>
+      </w:pPr>
+    </w:p>
+    <w:p>
+      <w:pPr>
+        <w:pStyle w:val="PargrafodaLista"/>
+        <w:spacing w:after="0"/>
+        <w:ind w:left="0"/>
+        <w:jc w:val="center"/>
+        <w:rPr>
+          <w:rFonts w:cs="Arial"/>
           <w:sz w:val="32"/>
           <w:szCs w:val="32"/>
         </w:rPr>
@@ -3329,7 +3923,6 @@
         <w:pStyle w:val="Ttulo1"/>
       </w:pPr>
       <w:r>
-        <w:lastRenderedPageBreak/>
         <w:t>3</w:t>
       </w:r>
       <w:r>
@@ -3363,9 +3956,9 @@
           <w:lang w:eastAsia="pt-BR"/>
         </w:rPr>
         <w:drawing>
-          <wp:inline distT="0" distB="0" distL="0" distR="0" wp14:anchorId="53F9DECD" wp14:editId="593050CD">
-            <wp:extent cx="5759159" cy="3083442"/>
-            <wp:effectExtent l="0" t="0" r="0" b="3175"/>
+          <wp:inline distT="0" distB="0" distL="0" distR="0" wp14:anchorId="53F9DECD" wp14:editId="69620653">
+            <wp:extent cx="5758194" cy="2950233"/>
+            <wp:effectExtent l="0" t="0" r="0" b="2540"/>
             <wp:docPr id="6" name="Imagem 6" descr="C:\Users\jonas\Desktop\Engenharia de Software periodo 3\ES1\WhatsApp Image 2022-04-18 at 21.38.47.jpeg"/>
             <wp:cNvGraphicFramePr>
               <a:graphicFrameLocks xmlns:a="http://schemas.openxmlformats.org/drawingml/2006/main" noChangeAspect="1"/>
@@ -3379,23 +3972,21 @@
                       <a:picLocks noChangeAspect="1" noChangeArrowheads="1"/>
                     </pic:cNvPicPr>
                   </pic:nvPicPr>
-                  <pic:blipFill>
-                    <a:blip r:embed="rId18">
+                  <pic:blipFill rotWithShape="1">
+                    <a:blip r:embed="rId22">
                       <a:extLst>
                         <a:ext uri="{28A0092B-C50C-407E-A947-70E740481C1C}">
                           <a14:useLocalDpi xmlns:a14="http://schemas.microsoft.com/office/drawing/2010/main" val="0"/>
                         </a:ext>
                       </a:extLst>
                     </a:blip>
-                    <a:srcRect/>
-                    <a:stretch>
-                      <a:fillRect/>
-                    </a:stretch>
+                    <a:srcRect b="4304"/>
+                    <a:stretch/>
                   </pic:blipFill>
                   <pic:spPr bwMode="auto">
                     <a:xfrm>
                       <a:off x="0" y="0"/>
-                      <a:ext cx="5764061" cy="3086066"/>
+                      <a:ext cx="5764061" cy="2953239"/>
                     </a:xfrm>
                     <a:prstGeom prst="rect">
                       <a:avLst/>
@@ -3404,6 +3995,11 @@
                     <a:ln>
                       <a:noFill/>
                     </a:ln>
+                    <a:extLst>
+                      <a:ext uri="{53640926-AAD7-44D8-BBD7-CCE9431645EC}">
+                        <a14:shadowObscured xmlns:a14="http://schemas.microsoft.com/office/drawing/2010/main"/>
+                      </a:ext>
+                    </a:extLst>
                   </pic:spPr>
                 </pic:pic>
               </a:graphicData>
@@ -3435,7 +4031,14 @@
           <w:rFonts w:cs="Arial"/>
           <w:szCs w:val="24"/>
         </w:rPr>
-        <w:t>14</w:t>
+        <w:t>1</w:t>
+      </w:r>
+      <w:r>
+        <w:rPr>
+          <w:rFonts w:cs="Arial"/>
+          <w:szCs w:val="24"/>
+        </w:rPr>
+        <w:t>7</w:t>
       </w:r>
       <w:r>
         <w:rPr>
@@ -3496,8 +4099,12 @@
     <w:p>
       <w:pPr>
         <w:pStyle w:val="Ttulo1"/>
-      </w:pPr>
-      <w:r>
+        <w:rPr>
+          <w:u w:val="single"/>
+        </w:rPr>
+      </w:pPr>
+      <w:r>
+        <w:lastRenderedPageBreak/>
         <w:t xml:space="preserve">4. </w:t>
       </w:r>
       <w:r>
@@ -3579,7 +4186,7 @@
                     </pic:cNvPicPr>
                   </pic:nvPicPr>
                   <pic:blipFill>
-                    <a:blip r:embed="rId19">
+                    <a:blip r:embed="rId23">
                       <a:extLst>
                         <a:ext uri="{28A0092B-C50C-407E-A947-70E740481C1C}">
                           <a14:useLocalDpi xmlns:a14="http://schemas.microsoft.com/office/drawing/2010/main" val="0"/>
@@ -3634,7 +4241,14 @@
           <w:rFonts w:cs="Arial"/>
           <w:szCs w:val="24"/>
         </w:rPr>
-        <w:t>15</w:t>
+        <w:t>1</w:t>
+      </w:r>
+      <w:r>
+        <w:rPr>
+          <w:rFonts w:cs="Arial"/>
+          <w:szCs w:val="24"/>
+        </w:rPr>
+        <w:t>8</w:t>
       </w:r>
       <w:r>
         <w:rPr>
@@ -3655,14 +4269,7 @@
           <w:rFonts w:cs="Arial"/>
           <w:szCs w:val="24"/>
         </w:rPr>
-        <w:t>implantação</w:t>
-      </w:r>
-      <w:r>
-        <w:rPr>
-          <w:rFonts w:cs="Arial"/>
-          <w:szCs w:val="24"/>
-        </w:rPr>
-        <w:t>.</w:t>
+        <w:t>implantação.</w:t>
       </w:r>
     </w:p>
     <w:p>
@@ -3690,8 +4297,6 @@
         </w:rPr>
         <w:t>VIANA, Walter.</w:t>
       </w:r>
-      <w:bookmarkStart w:id="0" w:name="_GoBack"/>
-      <w:bookmarkEnd w:id="0"/>
     </w:p>
     <w:p/>
     <w:p>
@@ -3704,9 +4309,11 @@
     <w:p>
       <w:pPr>
         <w:pStyle w:val="Ttulo1"/>
-      </w:pPr>
-      <w:r>
-        <w:lastRenderedPageBreak/>
+        <w:rPr>
+          <w:u w:val="single"/>
+        </w:rPr>
+      </w:pPr>
+      <w:r>
         <w:t>6</w:t>
       </w:r>
       <w:r>
@@ -3727,7 +4334,7 @@
 </file>
 
 <file path=word/numbering.xml><?xml version="1.0" encoding="utf-8"?>
-<w:numbering xmlns:wpc="http://schemas.microsoft.com/office/word/2010/wordprocessingCanvas" xmlns:mc="http://schemas.openxmlformats.org/markup-compatibility/2006" xmlns:o="urn:schemas-microsoft-com:office:office" xmlns:r="http://schemas.openxmlformats.org/officeDocument/2006/relationships" xmlns:m="http://schemas.openxmlformats.org/officeDocument/2006/math" xmlns:v="urn:schemas-microsoft-com:vml" xmlns:wp14="http://schemas.microsoft.com/office/word/2010/wordprocessingDrawing" xmlns:wp="http://schemas.openxmlformats.org/drawingml/2006/wordprocessingDrawing" xmlns:w10="urn:schemas-microsoft-com:office:word" xmlns:w="http://schemas.openxmlformats.org/wordprocessingml/2006/main" xmlns:w14="http://schemas.microsoft.com/office/word/2010/wordml" xmlns:w15="http://schemas.microsoft.com/office/word/2012/wordml" xmlns:wpg="http://schemas.microsoft.com/office/word/2010/wordprocessingGroup" xmlns:wpi="http://schemas.microsoft.com/office/word/2010/wordprocessingInk" xmlns:wne="http://schemas.microsoft.com/office/word/2006/wordml" xmlns:wps="http://schemas.microsoft.com/office/word/2010/wordprocessingShape" mc:Ignorable="w14 w15 wp14">
+<w:numbering xmlns:wpc="http://schemas.microsoft.com/office/word/2010/wordprocessingCanvas" xmlns:cx="http://schemas.microsoft.com/office/drawing/2014/chartex" xmlns:cx1="http://schemas.microsoft.com/office/drawing/2015/9/8/chartex" xmlns:cx2="http://schemas.microsoft.com/office/drawing/2015/10/21/chartex" xmlns:cx3="http://schemas.microsoft.com/office/drawing/2016/5/9/chartex" xmlns:cx4="http://schemas.microsoft.com/office/drawing/2016/5/10/chartex" xmlns:cx5="http://schemas.microsoft.com/office/drawing/2016/5/11/chartex" xmlns:cx6="http://schemas.microsoft.com/office/drawing/2016/5/12/chartex" xmlns:cx7="http://schemas.microsoft.com/office/drawing/2016/5/13/chartex" xmlns:cx8="http://schemas.microsoft.com/office/drawing/2016/5/14/chartex" xmlns:mc="http://schemas.openxmlformats.org/markup-compatibility/2006" xmlns:aink="http://schemas.microsoft.com/office/drawing/2016/ink" xmlns:am3d="http://schemas.microsoft.com/office/drawing/2017/model3d" xmlns:o="urn:schemas-microsoft-com:office:office" xmlns:r="http://schemas.openxmlformats.org/officeDocument/2006/relationships" xmlns:m="http://schemas.openxmlformats.org/officeDocument/2006/math" xmlns:v="urn:schemas-microsoft-com:vml" xmlns:wp14="http://schemas.microsoft.com/office/word/2010/wordprocessingDrawing" xmlns:wp="http://schemas.openxmlformats.org/drawingml/2006/wordprocessingDrawing" xmlns:w10="urn:schemas-microsoft-com:office:word" xmlns:w="http://schemas.openxmlformats.org/wordprocessingml/2006/main" xmlns:w14="http://schemas.microsoft.com/office/word/2010/wordml" xmlns:w15="http://schemas.microsoft.com/office/word/2012/wordml" xmlns:w16cex="http://schemas.microsoft.com/office/word/2018/wordml/cex" xmlns:w16cid="http://schemas.microsoft.com/office/word/2016/wordml/cid" xmlns:w16="http://schemas.microsoft.com/office/word/2018/wordml" xmlns:w16sdtdh="http://schemas.microsoft.com/office/word/2020/wordml/sdtdatahash" xmlns:w16se="http://schemas.microsoft.com/office/word/2015/wordml/symex" xmlns:wpg="http://schemas.microsoft.com/office/word/2010/wordprocessingGroup" xmlns:wpi="http://schemas.microsoft.com/office/word/2010/wordprocessingInk" xmlns:wne="http://schemas.microsoft.com/office/word/2006/wordml" xmlns:wps="http://schemas.microsoft.com/office/word/2010/wordprocessingShape" mc:Ignorable="w14 w15 w16se w16cid w16 w16cex w16sdtdh wp14">
   <w:abstractNum w:abstractNumId="0" w15:restartNumberingAfterBreak="0">
     <w:nsid w:val="01F24328"/>
     <w:multiLevelType w:val="multilevel"/>
@@ -7068,101 +7675,101 @@
       </w:pPr>
     </w:lvl>
   </w:abstractNum>
-  <w:num w:numId="1">
+  <w:num w:numId="1" w16cid:durableId="1164511311">
     <w:abstractNumId w:val="28"/>
   </w:num>
-  <w:num w:numId="2">
+  <w:num w:numId="2" w16cid:durableId="598148729">
     <w:abstractNumId w:val="21"/>
   </w:num>
-  <w:num w:numId="3">
+  <w:num w:numId="3" w16cid:durableId="910314456">
     <w:abstractNumId w:val="27"/>
   </w:num>
-  <w:num w:numId="4">
+  <w:num w:numId="4" w16cid:durableId="674721518">
     <w:abstractNumId w:val="7"/>
   </w:num>
-  <w:num w:numId="5">
+  <w:num w:numId="5" w16cid:durableId="806627024">
     <w:abstractNumId w:val="13"/>
   </w:num>
-  <w:num w:numId="6">
+  <w:num w:numId="6" w16cid:durableId="1421607269">
     <w:abstractNumId w:val="22"/>
   </w:num>
-  <w:num w:numId="7">
+  <w:num w:numId="7" w16cid:durableId="2086416638">
     <w:abstractNumId w:val="24"/>
   </w:num>
-  <w:num w:numId="8">
+  <w:num w:numId="8" w16cid:durableId="365375444">
     <w:abstractNumId w:val="18"/>
   </w:num>
-  <w:num w:numId="9">
+  <w:num w:numId="9" w16cid:durableId="1810440042">
     <w:abstractNumId w:val="15"/>
   </w:num>
-  <w:num w:numId="10">
+  <w:num w:numId="10" w16cid:durableId="543299642">
     <w:abstractNumId w:val="16"/>
   </w:num>
-  <w:num w:numId="11">
+  <w:num w:numId="11" w16cid:durableId="677122522">
     <w:abstractNumId w:val="23"/>
   </w:num>
-  <w:num w:numId="12">
+  <w:num w:numId="12" w16cid:durableId="647973682">
     <w:abstractNumId w:val="25"/>
   </w:num>
-  <w:num w:numId="13">
+  <w:num w:numId="13" w16cid:durableId="1463885725">
     <w:abstractNumId w:val="26"/>
   </w:num>
-  <w:num w:numId="14">
+  <w:num w:numId="14" w16cid:durableId="771127549">
     <w:abstractNumId w:val="9"/>
   </w:num>
-  <w:num w:numId="15">
+  <w:num w:numId="15" w16cid:durableId="727916203">
     <w:abstractNumId w:val="11"/>
   </w:num>
-  <w:num w:numId="16">
+  <w:num w:numId="16" w16cid:durableId="1911429632">
     <w:abstractNumId w:val="5"/>
   </w:num>
-  <w:num w:numId="17">
+  <w:num w:numId="17" w16cid:durableId="736049521">
     <w:abstractNumId w:val="3"/>
   </w:num>
-  <w:num w:numId="18">
+  <w:num w:numId="18" w16cid:durableId="785806083">
     <w:abstractNumId w:val="6"/>
   </w:num>
-  <w:num w:numId="19">
+  <w:num w:numId="19" w16cid:durableId="1170172359">
     <w:abstractNumId w:val="17"/>
   </w:num>
-  <w:num w:numId="20">
+  <w:num w:numId="20" w16cid:durableId="463937246">
     <w:abstractNumId w:val="2"/>
   </w:num>
-  <w:num w:numId="21">
+  <w:num w:numId="21" w16cid:durableId="595792529">
     <w:abstractNumId w:val="20"/>
   </w:num>
-  <w:num w:numId="22">
+  <w:num w:numId="22" w16cid:durableId="867647726">
     <w:abstractNumId w:val="19"/>
   </w:num>
-  <w:num w:numId="23">
+  <w:num w:numId="23" w16cid:durableId="2107650942">
     <w:abstractNumId w:val="0"/>
   </w:num>
-  <w:num w:numId="24">
+  <w:num w:numId="24" w16cid:durableId="806699267">
     <w:abstractNumId w:val="10"/>
   </w:num>
-  <w:num w:numId="25">
+  <w:num w:numId="25" w16cid:durableId="1588465920">
     <w:abstractNumId w:val="1"/>
   </w:num>
-  <w:num w:numId="26">
+  <w:num w:numId="26" w16cid:durableId="1145780291">
     <w:abstractNumId w:val="4"/>
   </w:num>
-  <w:num w:numId="27">
+  <w:num w:numId="27" w16cid:durableId="668484342">
     <w:abstractNumId w:val="8"/>
   </w:num>
-  <w:num w:numId="28">
+  <w:num w:numId="28" w16cid:durableId="579103623">
     <w:abstractNumId w:val="29"/>
   </w:num>
-  <w:num w:numId="29">
+  <w:num w:numId="29" w16cid:durableId="400711605">
     <w:abstractNumId w:val="14"/>
   </w:num>
-  <w:num w:numId="30">
+  <w:num w:numId="30" w16cid:durableId="949434433">
     <w:abstractNumId w:val="12"/>
   </w:num>
 </w:numbering>
 </file>
 
 <file path=word/styles.xml><?xml version="1.0" encoding="utf-8"?>
-<w:styles xmlns:mc="http://schemas.openxmlformats.org/markup-compatibility/2006" xmlns:r="http://schemas.openxmlformats.org/officeDocument/2006/relationships" xmlns:w="http://schemas.openxmlformats.org/wordprocessingml/2006/main" xmlns:w14="http://schemas.microsoft.com/office/word/2010/wordml" xmlns:w15="http://schemas.microsoft.com/office/word/2012/wordml" mc:Ignorable="w14 w15">
+<w:styles xmlns:mc="http://schemas.openxmlformats.org/markup-compatibility/2006" xmlns:r="http://schemas.openxmlformats.org/officeDocument/2006/relationships" xmlns:w="http://schemas.openxmlformats.org/wordprocessingml/2006/main" xmlns:w14="http://schemas.microsoft.com/office/word/2010/wordml" xmlns:w15="http://schemas.microsoft.com/office/word/2012/wordml" xmlns:w16cex="http://schemas.microsoft.com/office/word/2018/wordml/cex" xmlns:w16cid="http://schemas.microsoft.com/office/word/2016/wordml/cid" xmlns:w16="http://schemas.microsoft.com/office/word/2018/wordml" xmlns:w16sdtdh="http://schemas.microsoft.com/office/word/2020/wordml/sdtdatahash" xmlns:w16se="http://schemas.microsoft.com/office/word/2015/wordml/symex" mc:Ignorable="w14 w15 w16se w16cid w16 w16cex w16sdtdh">
   <w:docDefaults>
     <w:rPrDefault>
       <w:rPr>
@@ -7178,7 +7785,7 @@
       </w:pPr>
     </w:pPrDefault>
   </w:docDefaults>
-  <w:latentStyles w:defLockedState="0" w:defUIPriority="99" w:defSemiHidden="0" w:defUnhideWhenUsed="0" w:defQFormat="0" w:count="371">
+  <w:latentStyles w:defLockedState="0" w:defUIPriority="99" w:defSemiHidden="0" w:defUnhideWhenUsed="0" w:defQFormat="0" w:count="376">
     <w:lsdException w:name="Normal" w:uiPriority="0" w:qFormat="1"/>
     <w:lsdException w:name="heading 1" w:uiPriority="9" w:qFormat="1"/>
     <w:lsdException w:name="heading 2" w:semiHidden="1" w:uiPriority="9" w:unhideWhenUsed="1" w:qFormat="1"/>
@@ -7284,7 +7891,6 @@
     <w:lsdException w:name="HTML Sample" w:semiHidden="1" w:unhideWhenUsed="1"/>
     <w:lsdException w:name="HTML Typewriter" w:semiHidden="1" w:unhideWhenUsed="1"/>
     <w:lsdException w:name="HTML Variable" w:semiHidden="1" w:unhideWhenUsed="1"/>
-    <w:lsdException w:name="Normal Table" w:semiHidden="1" w:unhideWhenUsed="1"/>
     <w:lsdException w:name="annotation subject" w:semiHidden="1" w:unhideWhenUsed="1"/>
     <w:lsdException w:name="No List" w:semiHidden="1" w:unhideWhenUsed="1"/>
     <w:lsdException w:name="Outline List 1" w:semiHidden="1" w:unhideWhenUsed="1"/>
@@ -7327,11 +7933,8 @@
     <w:lsdException w:name="Table Contemporary" w:semiHidden="1" w:unhideWhenUsed="1"/>
     <w:lsdException w:name="Table Elegant" w:semiHidden="1" w:unhideWhenUsed="1"/>
     <w:lsdException w:name="Table Professional" w:semiHidden="1" w:unhideWhenUsed="1"/>
-    <w:lsdException w:name="Table Subtle 1" w:semiHidden="1" w:unhideWhenUsed="1"/>
     <w:lsdException w:name="Table Subtle 2" w:semiHidden="1" w:unhideWhenUsed="1"/>
     <w:lsdException w:name="Table Web 1" w:semiHidden="1" w:unhideWhenUsed="1"/>
-    <w:lsdException w:name="Table Web 2" w:semiHidden="1" w:unhideWhenUsed="1"/>
-    <w:lsdException w:name="Table Web 3" w:semiHidden="1" w:unhideWhenUsed="1"/>
     <w:lsdException w:name="Balloon Text" w:semiHidden="1" w:unhideWhenUsed="1"/>
     <w:lsdException w:name="Table Grid" w:uiPriority="39"/>
     <w:lsdException w:name="Table Theme" w:semiHidden="1" w:unhideWhenUsed="1"/>
@@ -7550,6 +8153,11 @@
     <w:lsdException w:name="List Table 5 Dark Accent 6" w:uiPriority="50"/>
     <w:lsdException w:name="List Table 6 Colorful Accent 6" w:uiPriority="51"/>
     <w:lsdException w:name="List Table 7 Colorful Accent 6" w:uiPriority="52"/>
+    <w:lsdException w:name="Mention" w:semiHidden="1" w:unhideWhenUsed="1"/>
+    <w:lsdException w:name="Smart Hyperlink" w:semiHidden="1" w:unhideWhenUsed="1"/>
+    <w:lsdException w:name="Hashtag" w:semiHidden="1" w:unhideWhenUsed="1"/>
+    <w:lsdException w:name="Unresolved Mention" w:semiHidden="1" w:unhideWhenUsed="1"/>
+    <w:lsdException w:name="Smart Link" w:semiHidden="1" w:unhideWhenUsed="1"/>
   </w:latentStyles>
   <w:style w:type="paragraph" w:default="1" w:styleId="Normal">
     <w:name w:val="Normal"/>

</xml_diff>